<commit_message>
update reactive agent guide
</commit_message>
<xml_diff>
--- a/ReactiveAgent/Guide.docx
+++ b/ReactiveAgent/Guide.docx
@@ -14,7 +14,7 @@
           <w:bCs/>
           <w:lang w:val="en-US"/>
         </w:rPr>
-        <w:t>Running the Agent:</w:t>
+        <w:t xml:space="preserve">Running the </w:t>
       </w:r>
       <w:r>
         <w:rPr>
@@ -22,88 +22,60 @@
           <w:bCs/>
           <w:lang w:val="en-US"/>
         </w:rPr>
+        <w:t xml:space="preserve">Reactive </w:t>
+      </w:r>
+      <w:r>
+        <w:rPr>
+          <w:b/>
+          <w:bCs/>
+          <w:lang w:val="en-US"/>
+        </w:rPr>
+        <w:t>Agent:</w:t>
+      </w:r>
+      <w:r>
+        <w:rPr>
+          <w:b/>
+          <w:bCs/>
+          <w:lang w:val="en-US"/>
+        </w:rPr>
         <w:t xml:space="preserve"> </w:t>
       </w:r>
       <w:r>
         <w:rPr>
           <w:lang w:val="en-US"/>
         </w:rPr>
+        <w:t xml:space="preserve">The Krislet folder in the “Reactive Agent” folder should replace the demo Krislet folder. </w:t>
+      </w:r>
+      <w:r>
+        <w:rPr>
+          <w:lang w:val="en-US"/>
+        </w:rPr>
         <w:t xml:space="preserve">The </w:t>
       </w:r>
-      <w:proofErr w:type="spellStart"/>
+      <w:r>
+        <w:rPr>
+          <w:lang w:val="en-US"/>
+        </w:rPr>
+        <w:t xml:space="preserve">agent is compiled and executed identically to the demo agent (i.e., “javac </w:t>
+      </w:r>
       <w:r>
         <w:rPr>
           <w:lang w:val="en-US"/>
         </w:rPr>
         <w:t>Krislet</w:t>
       </w:r>
-      <w:proofErr w:type="spellEnd"/>
-      <w:r>
-        <w:rPr>
-          <w:lang w:val="en-US"/>
-        </w:rPr>
-        <w:t xml:space="preserve"> folder in the “Reactive Agent” folder should replace the demo </w:t>
-      </w:r>
-      <w:proofErr w:type="spellStart"/>
+      <w:r>
+        <w:rPr>
+          <w:lang w:val="en-US"/>
+        </w:rPr>
+        <w:t xml:space="preserve">.java” and “java </w:t>
+      </w:r>
       <w:r>
         <w:rPr>
           <w:lang w:val="en-US"/>
         </w:rPr>
         <w:t>Krislet</w:t>
       </w:r>
-      <w:proofErr w:type="spellEnd"/>
-      <w:r>
-        <w:rPr>
-          <w:lang w:val="en-US"/>
-        </w:rPr>
-        <w:t xml:space="preserve"> folder. </w:t>
-      </w:r>
-      <w:r>
-        <w:rPr>
-          <w:lang w:val="en-US"/>
-        </w:rPr>
-        <w:t xml:space="preserve">The </w:t>
-      </w:r>
-      <w:r>
-        <w:rPr>
-          <w:lang w:val="en-US"/>
-        </w:rPr>
-        <w:t>agent is compiled and executed identically to the demo agent (i.e., “</w:t>
-      </w:r>
-      <w:proofErr w:type="spellStart"/>
-      <w:r>
-        <w:rPr>
-          <w:lang w:val="en-US"/>
-        </w:rPr>
-        <w:t>javac</w:t>
-      </w:r>
-      <w:proofErr w:type="spellEnd"/>
-      <w:r>
-        <w:rPr>
-          <w:lang w:val="en-US"/>
-        </w:rPr>
-        <w:t xml:space="preserve"> </w:t>
-      </w:r>
-      <w:r>
-        <w:rPr>
-          <w:lang w:val="en-US"/>
-        </w:rPr>
-        <w:t>Krislet</w:t>
-      </w:r>
-      <w:r>
-        <w:rPr>
-          <w:lang w:val="en-US"/>
-        </w:rPr>
-        <w:t xml:space="preserve">.java” and “java </w:t>
-      </w:r>
-      <w:proofErr w:type="spellStart"/>
-      <w:r>
-        <w:rPr>
-          <w:lang w:val="en-US"/>
-        </w:rPr>
-        <w:t>Krislet</w:t>
-      </w:r>
-      <w:proofErr w:type="spellEnd"/>
       <w:r>
         <w:rPr>
           <w:lang w:val="en-US"/>
@@ -126,7 +98,37 @@
         <w:rPr>
           <w:lang w:val="en-US"/>
         </w:rPr>
-        <w:t>. The agent’s behavior cannot be changed mid-game by editing the text file, a new agent must be executed to observe the change in agent behavior.</w:t>
+        <w:t xml:space="preserve">. The agent’s behavior cannot be changed mid-game by editing </w:t>
+      </w:r>
+      <w:r>
+        <w:rPr>
+          <w:lang w:val="en-US"/>
+        </w:rPr>
+        <w:t>AgentSpec.txt</w:t>
+      </w:r>
+      <w:r>
+        <w:rPr>
+          <w:lang w:val="en-US"/>
+        </w:rPr>
+        <w:t>, a new agent must be executed to observe the change</w:t>
+      </w:r>
+      <w:r>
+        <w:rPr>
+          <w:lang w:val="en-US"/>
+        </w:rPr>
+        <w:t xml:space="preserve">s made to </w:t>
+      </w:r>
+      <w:r>
+        <w:rPr>
+          <w:lang w:val="en-US"/>
+        </w:rPr>
+        <w:t>AgentSpec.txt</w:t>
+      </w:r>
+      <w:r>
+        <w:rPr>
+          <w:lang w:val="en-US"/>
+        </w:rPr>
+        <w:t>.</w:t>
       </w:r>
     </w:p>
     <w:p>
@@ -294,7 +296,25 @@
         <w:rPr>
           <w:lang w:val="en-US"/>
         </w:rPr>
-        <w:t>) -&gt; &lt;action&gt;:&lt;value&gt;</w:t>
+        <w:t>) -&gt; &lt;action&gt;:&lt;</w:t>
+      </w:r>
+      <w:r>
+        <w:rPr>
+          <w:lang w:val="en-US"/>
+        </w:rPr>
+        <w:t>power</w:t>
+      </w:r>
+      <w:r>
+        <w:rPr>
+          <w:lang w:val="en-US"/>
+        </w:rPr>
+        <w:t>&gt;</w:t>
+      </w:r>
+      <w:r>
+        <w:rPr>
+          <w:lang w:val="en-US"/>
+        </w:rPr>
+        <w:t>:&lt;direction&gt;</w:t>
       </w:r>
     </w:p>
     <w:p>
@@ -352,7 +372,6 @@
         </w:rPr>
         <w:t xml:space="preserve">isible, </w:t>
       </w:r>
-      <w:proofErr w:type="spellStart"/>
       <w:r>
         <w:rPr>
           <w:rFonts w:eastAsiaTheme="minorEastAsia"/>
@@ -381,7 +400,6 @@
         </w:rPr>
         <w:t>isible</w:t>
       </w:r>
-      <w:proofErr w:type="spellEnd"/>
       <w:r>
         <w:rPr>
           <w:rFonts w:eastAsiaTheme="minorEastAsia"/>
@@ -389,7 +407,6 @@
         </w:rPr>
         <w:t xml:space="preserve">, </w:t>
       </w:r>
-      <w:proofErr w:type="spellStart"/>
       <w:r>
         <w:rPr>
           <w:rFonts w:eastAsiaTheme="minorEastAsia"/>
@@ -425,7 +442,6 @@
         </w:rPr>
         <w:t>Front</w:t>
       </w:r>
-      <w:proofErr w:type="spellEnd"/>
       <w:r>
         <w:rPr>
           <w:rFonts w:eastAsiaTheme="minorEastAsia"/>
@@ -549,17 +565,8 @@
           <w:rFonts w:eastAsiaTheme="minorEastAsia"/>
           <w:lang w:val="en-US"/>
         </w:rPr>
-        <w:t xml:space="preserve"> {Visible, </w:t>
-      </w:r>
-      <w:proofErr w:type="spellStart"/>
-      <w:r>
-        <w:rPr>
-          <w:rFonts w:eastAsiaTheme="minorEastAsia"/>
-          <w:lang w:val="en-US"/>
-        </w:rPr>
-        <w:t>NotVisible</w:t>
-      </w:r>
-      <w:proofErr w:type="spellEnd"/>
+        <w:t xml:space="preserve"> {Visible, NotVisible</w:t>
+      </w:r>
       <w:r>
         <w:rPr>
           <w:rFonts w:eastAsiaTheme="minorEastAsia"/>
@@ -644,24 +651,38 @@
           <w:rFonts w:eastAsiaTheme="minorEastAsia"/>
           <w:lang w:val="en-US"/>
         </w:rPr>
-        <w:t>Along with the action output, a value must also be specified that further describes the action performed. These are shown in the following table:</w:t>
+        <w:t>Along with the action output, a value</w:t>
+      </w:r>
+      <w:r>
+        <w:rPr>
+          <w:rFonts w:eastAsiaTheme="minorEastAsia"/>
+          <w:lang w:val="en-US"/>
+        </w:rPr>
+        <w:t>(s)</w:t>
+      </w:r>
+      <w:r>
+        <w:rPr>
+          <w:rFonts w:eastAsiaTheme="minorEastAsia"/>
+          <w:lang w:val="en-US"/>
+        </w:rPr>
+        <w:t xml:space="preserve"> must also be specified that further describes the action performed. These are shown in the following table:</w:t>
       </w:r>
     </w:p>
     <w:tbl>
       <w:tblPr>
         <w:tblStyle w:val="TableGrid"/>
         <w:tblW w:w="0" w:type="auto"/>
-        <w:tblInd w:w="355" w:type="dxa"/>
+        <w:tblInd w:w="-5" w:type="dxa"/>
         <w:tblLook w:val="04A0" w:firstRow="1" w:lastRow="0" w:firstColumn="1" w:lastColumn="0" w:noHBand="0" w:noVBand="1"/>
       </w:tblPr>
       <w:tblGrid>
-        <w:gridCol w:w="4320"/>
-        <w:gridCol w:w="4320"/>
+        <w:gridCol w:w="3510"/>
+        <w:gridCol w:w="5760"/>
       </w:tblGrid>
       <w:tr>
         <w:tc>
           <w:tcPr>
-            <w:tcW w:w="4320" w:type="dxa"/>
+            <w:tcW w:w="3510" w:type="dxa"/>
           </w:tcPr>
           <w:p>
             <w:pPr>
@@ -692,7 +713,7 @@
         </w:tc>
         <w:tc>
           <w:tcPr>
-            <w:tcW w:w="4320" w:type="dxa"/>
+            <w:tcW w:w="5760" w:type="dxa"/>
           </w:tcPr>
           <w:p>
             <w:pPr>
@@ -717,7 +738,8 @@
       <w:tr>
         <w:tc>
           <w:tcPr>
-            <w:tcW w:w="4320" w:type="dxa"/>
+            <w:tcW w:w="3510" w:type="dxa"/>
+            <w:vAlign w:val="center"/>
           </w:tcPr>
           <w:p>
             <w:pPr>
@@ -742,7 +764,8 @@
         </w:tc>
         <w:tc>
           <w:tcPr>
-            <w:tcW w:w="4320" w:type="dxa"/>
+            <w:tcW w:w="5760" w:type="dxa"/>
+            <w:vAlign w:val="center"/>
           </w:tcPr>
           <w:p>
             <w:pPr>
@@ -756,6 +779,12 @@
                 <w:lang w:val="en-US"/>
               </w:rPr>
               <w:t>The power of the kick (integer)</w:t>
+            </w:r>
+            <w:r>
+              <w:rPr>
+                <w:lang w:val="en-US"/>
+              </w:rPr>
+              <w:t xml:space="preserve"> and direction of the action (integer or one of {ball, goal})</w:t>
             </w:r>
           </w:p>
         </w:tc>
@@ -763,7 +792,8 @@
       <w:tr>
         <w:tc>
           <w:tcPr>
-            <w:tcW w:w="4320" w:type="dxa"/>
+            <w:tcW w:w="3510" w:type="dxa"/>
+            <w:vAlign w:val="center"/>
           </w:tcPr>
           <w:p>
             <w:pPr>
@@ -788,7 +818,8 @@
         </w:tc>
         <w:tc>
           <w:tcPr>
-            <w:tcW w:w="4320" w:type="dxa"/>
+            <w:tcW w:w="5760" w:type="dxa"/>
+            <w:vAlign w:val="center"/>
           </w:tcPr>
           <w:p>
             <w:pPr>
@@ -809,7 +840,8 @@
       <w:tr>
         <w:tc>
           <w:tcPr>
-            <w:tcW w:w="4320" w:type="dxa"/>
+            <w:tcW w:w="3510" w:type="dxa"/>
+            <w:vAlign w:val="center"/>
           </w:tcPr>
           <w:p>
             <w:pPr>
@@ -834,7 +866,8 @@
         </w:tc>
         <w:tc>
           <w:tcPr>
-            <w:tcW w:w="4320" w:type="dxa"/>
+            <w:tcW w:w="5760" w:type="dxa"/>
+            <w:vAlign w:val="center"/>
           </w:tcPr>
           <w:p>
             <w:pPr>
@@ -847,7 +880,25 @@
               <w:rPr>
                 <w:lang w:val="en-US"/>
               </w:rPr>
-              <w:t>The amount the player turns (integer)</w:t>
+              <w:t xml:space="preserve">The </w:t>
+            </w:r>
+            <w:r>
+              <w:rPr>
+                <w:lang w:val="en-US"/>
+              </w:rPr>
+              <w:t>direction</w:t>
+            </w:r>
+            <w:r>
+              <w:rPr>
+                <w:lang w:val="en-US"/>
+              </w:rPr>
+              <w:t xml:space="preserve"> the player turns </w:t>
+            </w:r>
+            <w:r>
+              <w:rPr>
+                <w:lang w:val="en-US"/>
+              </w:rPr>
+              <w:t>(integer or one of {ball, goal})</w:t>
             </w:r>
           </w:p>
         </w:tc>
@@ -855,11 +906,24 @@
     </w:tbl>
     <w:p>
       <w:pPr>
-        <w:jc w:val="center"/>
+        <w:spacing w:after="0"/>
         <w:rPr>
           <w:lang w:val="en-US"/>
         </w:rPr>
       </w:pPr>
+    </w:p>
+    <w:p>
+      <w:pPr>
+        <w:rPr>
+          <w:lang w:val="en-US"/>
+        </w:rPr>
+      </w:pPr>
+      <w:r>
+        <w:rPr>
+          <w:lang w:val="en-US"/>
+        </w:rPr>
+        <w:t>If a behavior is not specified for a given environment the agent finds itself in, no action will be performed. The “ball” and “goal” directions for an agent turn/kick are only possible choices when the entity in question is visible.</w:t>
+      </w:r>
     </w:p>
     <w:p>
       <w:pPr>
@@ -882,17 +946,17 @@
       <w:tblPr>
         <w:tblStyle w:val="TableGrid"/>
         <w:tblW w:w="0" w:type="auto"/>
-        <w:tblInd w:w="355" w:type="dxa"/>
+        <w:tblInd w:w="-5" w:type="dxa"/>
         <w:tblLook w:val="04A0" w:firstRow="1" w:lastRow="0" w:firstColumn="1" w:lastColumn="0" w:noHBand="0" w:noVBand="1"/>
       </w:tblPr>
       <w:tblGrid>
-        <w:gridCol w:w="4320"/>
-        <w:gridCol w:w="4320"/>
+        <w:gridCol w:w="4140"/>
+        <w:gridCol w:w="5130"/>
       </w:tblGrid>
       <w:tr>
         <w:tc>
           <w:tcPr>
-            <w:tcW w:w="4320" w:type="dxa"/>
+            <w:tcW w:w="4140" w:type="dxa"/>
           </w:tcPr>
           <w:p>
             <w:pPr>
@@ -915,7 +979,7 @@
         </w:tc>
         <w:tc>
           <w:tcPr>
-            <w:tcW w:w="4320" w:type="dxa"/>
+            <w:tcW w:w="5130" w:type="dxa"/>
           </w:tcPr>
           <w:p>
             <w:pPr>
@@ -940,7 +1004,8 @@
       <w:tr>
         <w:tc>
           <w:tcPr>
-            <w:tcW w:w="4320" w:type="dxa"/>
+            <w:tcW w:w="4140" w:type="dxa"/>
+            <w:vAlign w:val="center"/>
           </w:tcPr>
           <w:p>
             <w:pPr>
@@ -955,7 +1020,6 @@
               </w:rPr>
               <w:t>(</w:t>
             </w:r>
-            <w:proofErr w:type="spellStart"/>
             <w:r>
               <w:rPr>
                 <w:rFonts w:eastAsiaTheme="minorEastAsia"/>
@@ -963,7 +1027,6 @@
               </w:rPr>
               <w:t>DirectlyInView</w:t>
             </w:r>
-            <w:proofErr w:type="spellEnd"/>
             <w:r>
               <w:rPr>
                 <w:lang w:val="en-US"/>
@@ -982,22 +1045,13 @@
                 <w:rFonts w:eastAsiaTheme="minorEastAsia"/>
                 <w:lang w:val="en-US"/>
               </w:rPr>
-              <w:t xml:space="preserve">, </w:t>
-            </w:r>
-            <w:proofErr w:type="spellStart"/>
-            <w:r>
-              <w:rPr>
-                <w:rFonts w:eastAsiaTheme="minorEastAsia"/>
-                <w:lang w:val="en-US"/>
-              </w:rPr>
-              <w:t>NotVisible</w:t>
-            </w:r>
-            <w:proofErr w:type="spellEnd"/>
-            <w:r>
-              <w:rPr>
-                <w:lang w:val="en-US"/>
-              </w:rPr>
-              <w:t>) -&gt; (</w:t>
+              <w:t>, NotVisible</w:t>
+            </w:r>
+            <w:r>
+              <w:rPr>
+                <w:lang w:val="en-US"/>
+              </w:rPr>
+              <w:t xml:space="preserve">) -&gt; </w:t>
             </w:r>
             <w:r>
               <w:rPr>
@@ -1009,13 +1063,20 @@
               <w:rPr>
                 <w:lang w:val="en-US"/>
               </w:rPr>
-              <w:t>, 50)</w:t>
+              <w:t>:</w:t>
+            </w:r>
+            <w:r>
+              <w:rPr>
+                <w:lang w:val="en-US"/>
+              </w:rPr>
+              <w:t>50</w:t>
             </w:r>
           </w:p>
         </w:tc>
         <w:tc>
           <w:tcPr>
-            <w:tcW w:w="4320" w:type="dxa"/>
+            <w:tcW w:w="5130" w:type="dxa"/>
+            <w:vAlign w:val="center"/>
           </w:tcPr>
           <w:p>
             <w:pPr>
@@ -1060,7 +1121,8 @@
       <w:tr>
         <w:tc>
           <w:tcPr>
-            <w:tcW w:w="4320" w:type="dxa"/>
+            <w:tcW w:w="4140" w:type="dxa"/>
+            <w:vAlign w:val="center"/>
           </w:tcPr>
           <w:p>
             <w:pPr>
@@ -1106,7 +1168,7 @@
               <w:rPr>
                 <w:lang w:val="en-US"/>
               </w:rPr>
-              <w:t>) -&gt; (</w:t>
+              <w:t xml:space="preserve">) -&gt; </w:t>
             </w:r>
             <w:r>
               <w:rPr>
@@ -1118,13 +1180,26 @@
               <w:rPr>
                 <w:lang w:val="en-US"/>
               </w:rPr>
-              <w:t>, 100)</w:t>
+              <w:t>:</w:t>
+            </w:r>
+            <w:r>
+              <w:rPr>
+                <w:lang w:val="en-US"/>
+              </w:rPr>
+              <w:t>100</w:t>
+            </w:r>
+            <w:r>
+              <w:rPr>
+                <w:lang w:val="en-US"/>
+              </w:rPr>
+              <w:t>:goal</w:t>
             </w:r>
           </w:p>
         </w:tc>
         <w:tc>
           <w:tcPr>
-            <w:tcW w:w="4320" w:type="dxa"/>
+            <w:tcW w:w="5130" w:type="dxa"/>
+            <w:vAlign w:val="center"/>
           </w:tcPr>
           <w:p>
             <w:pPr>
@@ -1161,7 +1236,19 @@
               <w:rPr>
                 <w:lang w:val="en-US"/>
               </w:rPr>
-              <w:t>far away, kick with 100 power.</w:t>
+              <w:t>far away, kick with 100 power</w:t>
+            </w:r>
+            <w:r>
+              <w:rPr>
+                <w:lang w:val="en-US"/>
+              </w:rPr>
+              <w:t xml:space="preserve"> in the direction of the goal</w:t>
+            </w:r>
+            <w:r>
+              <w:rPr>
+                <w:lang w:val="en-US"/>
+              </w:rPr>
+              <w:t>.</w:t>
             </w:r>
           </w:p>
         </w:tc>

</xml_diff>

<commit_message>
update guides and add fsm diagram
</commit_message>
<xml_diff>
--- a/ReactiveAgent/Guide.docx
+++ b/ReactiveAgent/Guide.docx
@@ -56,37 +56,25 @@
         <w:rPr>
           <w:lang w:val="en-US"/>
         </w:rPr>
-        <w:t xml:space="preserve">agent is compiled and executed identically to the demo agent (i.e., “javac </w:t>
-      </w:r>
-      <w:r>
-        <w:rPr>
-          <w:lang w:val="en-US"/>
-        </w:rPr>
-        <w:t>Krislet</w:t>
-      </w:r>
-      <w:r>
-        <w:rPr>
-          <w:lang w:val="en-US"/>
-        </w:rPr>
-        <w:t xml:space="preserve">.java” and “java </w:t>
-      </w:r>
-      <w:r>
-        <w:rPr>
-          <w:lang w:val="en-US"/>
-        </w:rPr>
-        <w:t>Krislet</w:t>
-      </w:r>
-      <w:r>
-        <w:rPr>
-          <w:lang w:val="en-US"/>
-        </w:rPr>
-        <w:t xml:space="preserve">”). </w:t>
-      </w:r>
-      <w:r>
-        <w:rPr>
-          <w:lang w:val="en-US"/>
-        </w:rPr>
-        <w:t xml:space="preserve">An agent’s behavior can be changed without recompiling the code by editing </w:t>
+        <w:t xml:space="preserve">agent is executed identically to </w:t>
+      </w:r>
+      <w:r>
+        <w:rPr>
+          <w:lang w:val="en-US"/>
+        </w:rPr>
+        <w:t xml:space="preserve">Krislet </w:t>
+      </w:r>
+      <w:r>
+        <w:rPr>
+          <w:lang w:val="en-US"/>
+        </w:rPr>
+        <w:t xml:space="preserve">(i.e., “java Krislet”). </w:t>
+      </w:r>
+      <w:r>
+        <w:rPr>
+          <w:lang w:val="en-US"/>
+        </w:rPr>
+        <w:t xml:space="preserve">An agent’s behavior can be changed without recompiling the code by editing AgentSpec.txt. The agent’s behavior cannot be changed mid-game by editing </w:t>
       </w:r>
       <w:r>
         <w:rPr>
@@ -98,31 +86,13 @@
         <w:rPr>
           <w:lang w:val="en-US"/>
         </w:rPr>
-        <w:t xml:space="preserve">. The agent’s behavior cannot be changed mid-game by editing </w:t>
-      </w:r>
-      <w:r>
-        <w:rPr>
-          <w:lang w:val="en-US"/>
-        </w:rPr>
-        <w:t>AgentSpec.txt</w:t>
-      </w:r>
-      <w:r>
-        <w:rPr>
-          <w:lang w:val="en-US"/>
-        </w:rPr>
         <w:t>, a new agent must be executed to observe the change</w:t>
       </w:r>
       <w:r>
         <w:rPr>
           <w:lang w:val="en-US"/>
         </w:rPr>
-        <w:t xml:space="preserve">s made to </w:t>
-      </w:r>
-      <w:r>
-        <w:rPr>
-          <w:lang w:val="en-US"/>
-        </w:rPr>
-        <w:t>AgentSpec.txt</w:t>
+        <w:t>s made to AgentSpec.txt</w:t>
       </w:r>
       <w:r>
         <w:rPr>
@@ -223,19 +193,7 @@
         <w:rPr>
           <w:lang w:val="en-US"/>
         </w:rPr>
-        <w:t xml:space="preserve">the </w:t>
-      </w:r>
-      <w:r>
-        <w:rPr>
-          <w:lang w:val="en-US"/>
-        </w:rPr>
-        <w:t>goal</w:t>
-      </w:r>
-      <w:r>
-        <w:rPr>
-          <w:lang w:val="en-US"/>
-        </w:rPr>
-        <w:t xml:space="preserve"> is either “visible”, “directly in front”, or “not visible” </w:t>
+        <w:t xml:space="preserve">the goal is either “visible”, “directly in front”, or “not visible” </w:t>
       </w:r>
       <w:r>
         <w:rPr>
@@ -328,19 +286,7 @@
         <w:rPr>
           <w:lang w:val="en-US"/>
         </w:rPr>
-        <w:t xml:space="preserve">Where </w:t>
-      </w:r>
-      <w:r>
-        <w:rPr>
-          <w:lang w:val="en-US"/>
-        </w:rPr>
-        <w:t>&lt;ball visibility&gt;</w:t>
-      </w:r>
-      <w:r>
-        <w:rPr>
-          <w:lang w:val="en-US"/>
-        </w:rPr>
-        <w:t xml:space="preserve"> </w:t>
+        <w:t xml:space="preserve">Where &lt;ball visibility&gt; </w:t>
       </w:r>
       <m:oMath>
         <m:r>
@@ -460,13 +406,7 @@
         <w:rPr>
           <w:lang w:val="en-US"/>
         </w:rPr>
-        <w:t>&lt;ball distance&gt;</w:t>
-      </w:r>
-      <w:r>
-        <w:rPr>
-          <w:lang w:val="en-US"/>
-        </w:rPr>
-        <w:t xml:space="preserve"> </w:t>
+        <w:t xml:space="preserve">&lt;ball distance&gt; </w:t>
       </w:r>
       <m:oMath>
         <m:r>
@@ -537,19 +477,7 @@
         <w:rPr>
           <w:lang w:val="en-US"/>
         </w:rPr>
-        <w:t>&lt;</w:t>
-      </w:r>
-      <w:r>
-        <w:rPr>
-          <w:lang w:val="en-US"/>
-        </w:rPr>
-        <w:t>goal</w:t>
-      </w:r>
-      <w:r>
-        <w:rPr>
-          <w:lang w:val="en-US"/>
-        </w:rPr>
-        <w:t xml:space="preserve"> visibility&gt; </w:t>
+        <w:t xml:space="preserve">&lt;goal visibility&gt; </w:t>
       </w:r>
       <m:oMath>
         <m:r>
@@ -565,14 +493,21 @@
           <w:rFonts w:eastAsiaTheme="minorEastAsia"/>
           <w:lang w:val="en-US"/>
         </w:rPr>
-        <w:t xml:space="preserve"> {Visible, NotVisible</w:t>
-      </w:r>
-      <w:r>
-        <w:rPr>
-          <w:rFonts w:eastAsiaTheme="minorEastAsia"/>
-          <w:lang w:val="en-US"/>
-        </w:rPr>
-        <w:t xml:space="preserve">, </w:t>
+        <w:t xml:space="preserve"> {Visible, NotVisible, </w:t>
+      </w:r>
+      <w:r>
+        <w:rPr>
+          <w:rFonts w:eastAsiaTheme="minorEastAsia"/>
+          <w:lang w:val="en-US"/>
+        </w:rPr>
+        <w:t>DirectlyInFront</w:t>
+      </w:r>
+      <w:r>
+        <w:rPr>
+          <w:rFonts w:eastAsiaTheme="minorEastAsia"/>
+          <w:lang w:val="en-US"/>
+        </w:rPr>
+        <w:t>},</w:t>
       </w:r>
       <w:r>
         <w:rPr>
@@ -1288,7 +1223,19 @@
         <w:rPr>
           <w:lang w:val="en-US"/>
         </w:rPr>
-        <w:t>The agent specification provided in the submission is intended to behave similarly to the demo agent. The agent will turn until it is in line with the ball, then dash towards the ball. When the agent is close enough, the agent will the kick the ball towards the net.</w:t>
+        <w:t xml:space="preserve">The agent specification provided in the submission is intended to behave similarly to </w:t>
+      </w:r>
+      <w:r>
+        <w:rPr>
+          <w:lang w:val="en-US"/>
+        </w:rPr>
+        <w:t>Krislet</w:t>
+      </w:r>
+      <w:r>
+        <w:rPr>
+          <w:lang w:val="en-US"/>
+        </w:rPr>
+        <w:t>. The agent will turn until it is in line with the ball, then dash towards the ball. When the agent is close enough, the agent will the kick the ball towards the net.</w:t>
       </w:r>
     </w:p>
     <w:p>

</xml_diff>

<commit_message>
update guides with architecture description
</commit_message>
<xml_diff>
--- a/ReactiveAgent/Guide.docx
+++ b/ReactiveAgent/Guide.docx
@@ -44,7 +44,35 @@
         <w:rPr>
           <w:lang w:val="en-US"/>
         </w:rPr>
-        <w:t xml:space="preserve">The Krislet folder in the “Reactive Agent” folder should replace the demo Krislet folder. </w:t>
+        <w:t>The “</w:t>
+      </w:r>
+      <w:proofErr w:type="spellStart"/>
+      <w:r>
+        <w:rPr>
+          <w:lang w:val="en-US"/>
+        </w:rPr>
+        <w:t>ReactiveAgent</w:t>
+      </w:r>
+      <w:proofErr w:type="spellEnd"/>
+      <w:r>
+        <w:rPr>
+          <w:lang w:val="en-US"/>
+        </w:rPr>
+        <w:t xml:space="preserve">” folder should replace the demo </w:t>
+      </w:r>
+      <w:proofErr w:type="spellStart"/>
+      <w:r>
+        <w:rPr>
+          <w:lang w:val="en-US"/>
+        </w:rPr>
+        <w:t>Krislet</w:t>
+      </w:r>
+      <w:proofErr w:type="spellEnd"/>
+      <w:r>
+        <w:rPr>
+          <w:lang w:val="en-US"/>
+        </w:rPr>
+        <w:t xml:space="preserve"> folder. </w:t>
       </w:r>
       <w:r>
         <w:rPr>
@@ -58,47 +86,45 @@
         </w:rPr>
         <w:t xml:space="preserve">agent is executed identically to </w:t>
       </w:r>
-      <w:r>
-        <w:rPr>
-          <w:lang w:val="en-US"/>
-        </w:rPr>
-        <w:t xml:space="preserve">Krislet </w:t>
-      </w:r>
-      <w:r>
-        <w:rPr>
-          <w:lang w:val="en-US"/>
-        </w:rPr>
-        <w:t xml:space="preserve">(i.e., “java Krislet”). </w:t>
-      </w:r>
-      <w:r>
-        <w:rPr>
-          <w:lang w:val="en-US"/>
-        </w:rPr>
-        <w:t xml:space="preserve">An agent’s behavior can be changed without recompiling the code by editing AgentSpec.txt. The agent’s behavior cannot be changed mid-game by editing </w:t>
-      </w:r>
-      <w:r>
-        <w:rPr>
-          <w:lang w:val="en-US"/>
-        </w:rPr>
-        <w:t>AgentSpec.txt</w:t>
-      </w:r>
-      <w:r>
-        <w:rPr>
-          <w:lang w:val="en-US"/>
-        </w:rPr>
-        <w:t>, a new agent must be executed to observe the change</w:t>
-      </w:r>
-      <w:r>
-        <w:rPr>
-          <w:lang w:val="en-US"/>
-        </w:rPr>
-        <w:t>s made to AgentSpec.txt</w:t>
-      </w:r>
-      <w:r>
-        <w:rPr>
-          <w:lang w:val="en-US"/>
-        </w:rPr>
-        <w:t>.</w:t>
+      <w:proofErr w:type="spellStart"/>
+      <w:r>
+        <w:rPr>
+          <w:lang w:val="en-US"/>
+        </w:rPr>
+        <w:t>Krislet</w:t>
+      </w:r>
+      <w:proofErr w:type="spellEnd"/>
+      <w:r>
+        <w:rPr>
+          <w:lang w:val="en-US"/>
+        </w:rPr>
+        <w:t xml:space="preserve"> </w:t>
+      </w:r>
+      <w:r>
+        <w:rPr>
+          <w:lang w:val="en-US"/>
+        </w:rPr>
+        <w:t xml:space="preserve">(i.e., “java </w:t>
+      </w:r>
+      <w:proofErr w:type="spellStart"/>
+      <w:r>
+        <w:rPr>
+          <w:lang w:val="en-US"/>
+        </w:rPr>
+        <w:t>Krislet</w:t>
+      </w:r>
+      <w:proofErr w:type="spellEnd"/>
+      <w:r>
+        <w:rPr>
+          <w:lang w:val="en-US"/>
+        </w:rPr>
+        <w:t xml:space="preserve">”). </w:t>
+      </w:r>
+      <w:r>
+        <w:rPr>
+          <w:lang w:val="en-US"/>
+        </w:rPr>
+        <w:t>An agent’s behavior can be changed without recompiling the code by editing AgentSpec.txt.</w:t>
       </w:r>
     </w:p>
     <w:p>
@@ -318,6 +344,7 @@
         </w:rPr>
         <w:t xml:space="preserve">isible, </w:t>
       </w:r>
+      <w:proofErr w:type="spellStart"/>
       <w:r>
         <w:rPr>
           <w:rFonts w:eastAsiaTheme="minorEastAsia"/>
@@ -346,6 +373,7 @@
         </w:rPr>
         <w:t>isible</w:t>
       </w:r>
+      <w:proofErr w:type="spellEnd"/>
       <w:r>
         <w:rPr>
           <w:rFonts w:eastAsiaTheme="minorEastAsia"/>
@@ -353,6 +381,7 @@
         </w:rPr>
         <w:t xml:space="preserve">, </w:t>
       </w:r>
+      <w:proofErr w:type="spellStart"/>
       <w:r>
         <w:rPr>
           <w:rFonts w:eastAsiaTheme="minorEastAsia"/>
@@ -388,6 +417,7 @@
         </w:rPr>
         <w:t>Front</w:t>
       </w:r>
+      <w:proofErr w:type="spellEnd"/>
       <w:r>
         <w:rPr>
           <w:rFonts w:eastAsiaTheme="minorEastAsia"/>
@@ -493,8 +523,25 @@
           <w:rFonts w:eastAsiaTheme="minorEastAsia"/>
           <w:lang w:val="en-US"/>
         </w:rPr>
-        <w:t xml:space="preserve"> {Visible, NotVisible, </w:t>
-      </w:r>
+        <w:t xml:space="preserve"> {Visible, </w:t>
+      </w:r>
+      <w:proofErr w:type="spellStart"/>
+      <w:r>
+        <w:rPr>
+          <w:rFonts w:eastAsiaTheme="minorEastAsia"/>
+          <w:lang w:val="en-US"/>
+        </w:rPr>
+        <w:t>NotVisible</w:t>
+      </w:r>
+      <w:proofErr w:type="spellEnd"/>
+      <w:r>
+        <w:rPr>
+          <w:rFonts w:eastAsiaTheme="minorEastAsia"/>
+          <w:lang w:val="en-US"/>
+        </w:rPr>
+        <w:t xml:space="preserve">, </w:t>
+      </w:r>
+      <w:proofErr w:type="spellStart"/>
       <w:r>
         <w:rPr>
           <w:rFonts w:eastAsiaTheme="minorEastAsia"/>
@@ -502,12 +549,20 @@
         </w:rPr>
         <w:t>DirectlyInFront</w:t>
       </w:r>
+      <w:proofErr w:type="spellEnd"/>
       <w:r>
         <w:rPr>
           <w:rFonts w:eastAsiaTheme="minorEastAsia"/>
           <w:lang w:val="en-US"/>
         </w:rPr>
         <w:t>},</w:t>
+      </w:r>
+      <w:r>
+        <w:rPr>
+          <w:rFonts w:eastAsiaTheme="minorEastAsia"/>
+          <w:lang w:val="en-US"/>
+        </w:rPr>
+        <w:t xml:space="preserve"> </w:t>
       </w:r>
       <w:r>
         <w:rPr>
@@ -857,7 +912,7 @@
         <w:rPr>
           <w:lang w:val="en-US"/>
         </w:rPr>
-        <w:t>If a behavior is not specified for a given environment the agent finds itself in, no action will be performed. The “ball” and “goal” directions for an agent turn/kick are only possible choices when the entity in question is visible.</w:t>
+        <w:t xml:space="preserve">If a behavior is not specified for a given environment the agent finds itself in, no action will be performed. </w:t>
       </w:r>
     </w:p>
     <w:p>
@@ -955,6 +1010,7 @@
               </w:rPr>
               <w:t>(</w:t>
             </w:r>
+            <w:proofErr w:type="spellStart"/>
             <w:r>
               <w:rPr>
                 <w:rFonts w:eastAsiaTheme="minorEastAsia"/>
@@ -962,6 +1018,7 @@
               </w:rPr>
               <w:t>DirectlyInView</w:t>
             </w:r>
+            <w:proofErr w:type="spellEnd"/>
             <w:r>
               <w:rPr>
                 <w:lang w:val="en-US"/>
@@ -980,8 +1037,17 @@
                 <w:rFonts w:eastAsiaTheme="minorEastAsia"/>
                 <w:lang w:val="en-US"/>
               </w:rPr>
-              <w:t>, NotVisible</w:t>
-            </w:r>
+              <w:t xml:space="preserve">, </w:t>
+            </w:r>
+            <w:proofErr w:type="spellStart"/>
+            <w:r>
+              <w:rPr>
+                <w:rFonts w:eastAsiaTheme="minorEastAsia"/>
+                <w:lang w:val="en-US"/>
+              </w:rPr>
+              <w:t>NotVisible</w:t>
+            </w:r>
+            <w:proofErr w:type="spellEnd"/>
             <w:r>
               <w:rPr>
                 <w:lang w:val="en-US"/>
@@ -1209,7 +1275,7 @@
           <w:bCs/>
           <w:lang w:val="en-US"/>
         </w:rPr>
-        <w:t>Expected Action of the Provided Agent:</w:t>
+        <w:t xml:space="preserve">Expected </w:t>
       </w:r>
       <w:r>
         <w:rPr>
@@ -1217,6 +1283,22 @@
           <w:bCs/>
           <w:lang w:val="en-US"/>
         </w:rPr>
+        <w:t>Behavior</w:t>
+      </w:r>
+      <w:r>
+        <w:rPr>
+          <w:b/>
+          <w:bCs/>
+          <w:lang w:val="en-US"/>
+        </w:rPr>
+        <w:t xml:space="preserve"> of the Provided Agent:</w:t>
+      </w:r>
+      <w:r>
+        <w:rPr>
+          <w:b/>
+          <w:bCs/>
+          <w:lang w:val="en-US"/>
+        </w:rPr>
         <w:t xml:space="preserve"> </w:t>
       </w:r>
       <w:r>
@@ -1225,17 +1307,40 @@
         </w:rPr>
         <w:t xml:space="preserve">The agent specification provided in the submission is intended to behave similarly to </w:t>
       </w:r>
+      <w:proofErr w:type="spellStart"/>
       <w:r>
         <w:rPr>
           <w:lang w:val="en-US"/>
         </w:rPr>
         <w:t>Krislet</w:t>
       </w:r>
+      <w:proofErr w:type="spellEnd"/>
       <w:r>
         <w:rPr>
           <w:lang w:val="en-US"/>
         </w:rPr>
         <w:t>. The agent will turn until it is in line with the ball, then dash towards the ball. When the agent is close enough, the agent will the kick the ball towards the net.</w:t>
+      </w:r>
+    </w:p>
+    <w:p>
+      <w:pPr>
+        <w:rPr>
+          <w:lang w:val="en-US"/>
+        </w:rPr>
+      </w:pPr>
+      <w:r>
+        <w:rPr>
+          <w:b/>
+          <w:bCs/>
+          <w:lang w:val="en-US"/>
+        </w:rPr>
+        <w:t>Agent Design:</w:t>
+      </w:r>
+      <w:r>
+        <w:rPr>
+          <w:lang w:val="en-US"/>
+        </w:rPr>
+        <w:t xml:space="preserve"> The reactive agent mapping is achieved with a HashMap. On startup, the AgentSepc.txt file is read and converted into a mapping of discrete environment states to actions. On each tick, the environment is discretized into an object that is used as a key into a HashMap to retrieve the necessary action.</w:t>
       </w:r>
     </w:p>
     <w:p>

</xml_diff>